<commit_message>
add color functionality, selectability
</commit_message>
<xml_diff>
--- a/prototypes.docx
+++ b/prototypes.docx
@@ -1543,19 +1543,7 @@
         <w:pStyle w:val="TextBody"/>
         <w:widowControl/>
         <w:spacing w:lineRule="auto" w:line="240" w:before="0" w:after="0"/>
-        <w:rPr>
-          <w:rFonts w:ascii="Courier New" w:hAnsi="Courier New"/>
-          <w:b w:val="false"/>
-          <w:b w:val="false"/>
-          <w:i w:val="false"/>
-          <w:i w:val="false"/>
-          <w:caps w:val="false"/>
-          <w:smallCaps w:val="false"/>
-          <w:color w:val="000000"/>
-          <w:spacing w:val="0"/>
-          <w:sz w:val="20"/>
-          <w:szCs w:val="20"/>
-        </w:rPr>
+        <w:rPr/>
       </w:pPr>
       <w:r>
         <w:rPr>
@@ -1602,19 +1590,6 @@
         <w:tab/>
         <w:t>:</w:t>
         <w:tab/>
-      </w:r>
-      <w:r>
-        <w:rPr>
-          <w:rFonts w:ascii="Courier New" w:hAnsi="Courier New"/>
-          <w:b w:val="false"/>
-          <w:i w:val="false"/>
-          <w:caps w:val="false"/>
-          <w:smallCaps w:val="false"/>
-          <w:color w:val="000000"/>
-          <w:spacing w:val="0"/>
-          <w:sz w:val="20"/>
-          <w:szCs w:val="20"/>
-        </w:rPr>
         <w:t>Object of trims</w:t>
       </w:r>
       <w:r>
@@ -1630,6 +1605,37 @@
           <w:szCs w:val="20"/>
         </w:rPr>
         <w:t>- not present if no trims</w:t>
+      </w:r>
+    </w:p>
+    <w:p>
+      <w:pPr>
+        <w:pStyle w:val="TextBody"/>
+        <w:widowControl/>
+        <w:spacing w:lineRule="auto" w:line="240" w:before="0" w:after="0"/>
+        <w:rPr/>
+      </w:pPr>
+      <w:bookmarkStart w:id="0" w:name="__DdeLink__359_85811102"/>
+      <w:bookmarkEnd w:id="0"/>
+      <w:r>
+        <w:rPr>
+          <w:rFonts w:ascii="Courier New" w:hAnsi="Courier New"/>
+          <w:b w:val="false"/>
+          <w:i w:val="false"/>
+          <w:caps w:val="false"/>
+          <w:smallCaps w:val="false"/>
+          <w:color w:val="000000"/>
+          <w:spacing w:val="0"/>
+          <w:sz w:val="20"/>
+          <w:szCs w:val="20"/>
+        </w:rPr>
+        <w:tab/>
+        <w:t>type</w:t>
+        <w:tab/>
+        <w:tab/>
+        <w:tab/>
+        <w:t>:</w:t>
+        <w:tab/>
+        <w:t>“asset”</w:t>
       </w:r>
     </w:p>
     <w:p>
@@ -2818,19 +2824,7 @@
         <w:pStyle w:val="TextBody"/>
         <w:widowControl/>
         <w:spacing w:before="0" w:after="0"/>
-        <w:rPr>
-          <w:rFonts w:ascii="Courier New" w:hAnsi="Courier New"/>
-          <w:b w:val="false"/>
-          <w:b w:val="false"/>
-          <w:i w:val="false"/>
-          <w:i w:val="false"/>
-          <w:caps w:val="false"/>
-          <w:smallCaps w:val="false"/>
-          <w:color w:val="000000"/>
-          <w:spacing w:val="0"/>
-          <w:sz w:val="20"/>
-          <w:szCs w:val="20"/>
-        </w:rPr>
+        <w:rPr/>
       </w:pPr>
       <w:r>
         <w:rPr>
@@ -2878,6 +2872,35 @@
         <w:t>:</w:t>
         <w:tab/>
         <w:t>57</w:t>
+      </w:r>
+    </w:p>
+    <w:p>
+      <w:pPr>
+        <w:pStyle w:val="TextBody"/>
+        <w:widowControl/>
+        <w:spacing w:lineRule="auto" w:line="240" w:before="0" w:after="0"/>
+        <w:rPr/>
+      </w:pPr>
+      <w:r>
+        <w:rPr>
+          <w:rFonts w:ascii="Courier New" w:hAnsi="Courier New"/>
+          <w:b w:val="false"/>
+          <w:i w:val="false"/>
+          <w:caps w:val="false"/>
+          <w:smallCaps w:val="false"/>
+          <w:color w:val="000000"/>
+          <w:spacing w:val="0"/>
+          <w:sz w:val="20"/>
+          <w:szCs w:val="20"/>
+        </w:rPr>
+        <w:tab/>
+        <w:t>type</w:t>
+        <w:tab/>
+        <w:tab/>
+        <w:tab/>
+        <w:t>:</w:t>
+        <w:tab/>
+        <w:t>“trim”</w:t>
       </w:r>
     </w:p>
     <w:p>
@@ -2921,6 +2944,7 @@
     <w:rPrDefault>
       <w:rPr>
         <w:rFonts w:ascii="Liberation Serif" w:hAnsi="Liberation Serif" w:eastAsia="SimSun" w:cs="Arial"/>
+        <w:sz w:val="20"/>
         <w:szCs w:val="24"/>
         <w:lang w:val="en-US" w:eastAsia="zh-CN" w:bidi="hi-IN"/>
       </w:rPr>
@@ -2936,7 +2960,7 @@
     <w:qFormat/>
     <w:pPr>
       <w:widowControl/>
-      <w:overflowPunct w:val="false"/>
+      <w:overflowPunct w:val="true"/>
       <w:bidi w:val="0"/>
       <w:jc w:val="left"/>
     </w:pPr>

</xml_diff>

<commit_message>
impliment group equip, group color and trim color inherit
</commit_message>
<xml_diff>
--- a/prototypes.docx
+++ b/prototypes.docx
@@ -529,6 +529,59 @@
       <w:pPr>
         <w:pStyle w:val="TextBody"/>
         <w:spacing w:lineRule="auto" w:line="240" w:before="0" w:after="26"/>
+        <w:rPr/>
+      </w:pPr>
+      <w:r>
+        <w:rPr>
+          <w:rFonts w:ascii="Courier New" w:hAnsi="Courier New"/>
+          <w:b w:val="false"/>
+          <w:i w:val="false"/>
+          <w:caps w:val="false"/>
+          <w:smallCaps w:val="false"/>
+          <w:color w:val="000000"/>
+          <w:spacing w:val="0"/>
+          <w:sz w:val="20"/>
+          <w:szCs w:val="20"/>
+        </w:rPr>
+        <w:tab/>
+      </w:r>
+      <w:r>
+        <w:rPr>
+          <w:rFonts w:ascii="Courier New" w:hAnsi="Courier New"/>
+          <w:b w:val="false"/>
+          <w:i w:val="false"/>
+          <w:caps w:val="false"/>
+          <w:smallCaps w:val="false"/>
+          <w:color w:val="CC0000"/>
+          <w:spacing w:val="0"/>
+          <w:sz w:val="20"/>
+          <w:szCs w:val="20"/>
+        </w:rPr>
+        <w:t>equipped</w:t>
+      </w:r>
+      <w:r>
+        <w:rPr>
+          <w:rFonts w:ascii="Courier New" w:hAnsi="Courier New"/>
+          <w:b w:val="false"/>
+          <w:i w:val="false"/>
+          <w:caps w:val="false"/>
+          <w:smallCaps w:val="false"/>
+          <w:color w:val="000000"/>
+          <w:spacing w:val="0"/>
+          <w:sz w:val="20"/>
+          <w:szCs w:val="20"/>
+        </w:rPr>
+        <w:tab/>
+        <w:tab/>
+        <w:t>:</w:t>
+        <w:tab/>
+        <w:t>1</w:t>
+      </w:r>
+    </w:p>
+    <w:p>
+      <w:pPr>
+        <w:pStyle w:val="TextBody"/>
+        <w:spacing w:lineRule="auto" w:line="240" w:before="0" w:after="26"/>
         <w:rPr>
           <w:rFonts w:ascii="Courier New" w:hAnsi="Courier New"/>
           <w:b w:val="false"/>
@@ -2995,7 +3048,17 @@
         </w:rPr>
       </w:pPr>
       <w:r>
-        <w:rPr/>
+        <w:rPr>
+          <w:rFonts w:ascii="Courier New" w:hAnsi="Courier New"/>
+          <w:b w:val="false"/>
+          <w:i w:val="false"/>
+          <w:caps w:val="false"/>
+          <w:smallCaps w:val="false"/>
+          <w:color w:val="000000"/>
+          <w:spacing w:val="0"/>
+          <w:sz w:val="20"/>
+          <w:szCs w:val="20"/>
+        </w:rPr>
       </w:r>
     </w:p>
     <w:p>
@@ -3017,7 +3080,7 @@
           <w:sz w:val="20"/>
           <w:szCs w:val="20"/>
         </w:rPr>
-        <w:t>groupArray = [ name: {</w:t>
+        <w:t>groupArray = [ {</w:t>
       </w:r>
     </w:p>
     <w:p>
@@ -3043,7 +3106,36 @@
         <w:tab/>
         <w:tab/>
         <w:tab/>
-        <w:t xml:space="preserve">hue: int, </w:t>
+      </w:r>
+      <w:r>
+        <w:rPr>
+          <w:rFonts w:ascii="Courier New" w:hAnsi="Courier New"/>
+          <w:b w:val="false"/>
+          <w:i w:val="false"/>
+          <w:caps w:val="false"/>
+          <w:smallCaps w:val="false"/>
+          <w:color w:val="000000"/>
+          <w:spacing w:val="0"/>
+          <w:sz w:val="20"/>
+          <w:szCs w:val="20"/>
+        </w:rPr>
+        <w:t>name: str</w:t>
+      </w:r>
+      <w:r>
+        <w:rPr>
+          <w:rFonts w:ascii="Courier New" w:hAnsi="Courier New"/>
+          <w:b w:val="false"/>
+          <w:i w:val="false"/>
+          <w:caps w:val="false"/>
+          <w:smallCaps w:val="false"/>
+          <w:color w:val="000000"/>
+          <w:spacing w:val="0"/>
+          <w:sz w:val="20"/>
+          <w:szCs w:val="20"/>
+        </w:rPr>
+        <w:tab/>
+        <w:tab/>
+        <w:tab/>
       </w:r>
     </w:p>
     <w:p>
@@ -3069,7 +3161,7 @@
         <w:tab/>
         <w:tab/>
         <w:tab/>
-        <w:t xml:space="preserve">sat: int, </w:t>
+        <w:t xml:space="preserve">hue: int, </w:t>
       </w:r>
     </w:p>
     <w:p>
@@ -3095,7 +3187,7 @@
         <w:tab/>
         <w:tab/>
         <w:tab/>
-        <w:t xml:space="preserve">lum: int, </w:t>
+        <w:t xml:space="preserve">sat: int, </w:t>
       </w:r>
     </w:p>
     <w:p>
@@ -3121,7 +3213,47 @@
         <w:tab/>
         <w:tab/>
         <w:tab/>
-        <w:t>list: []</w:t>
+        <w:t xml:space="preserve">lum: int, </w:t>
+      </w:r>
+    </w:p>
+    <w:p>
+      <w:pPr>
+        <w:pStyle w:val="TextBody"/>
+        <w:widowControl/>
+        <w:spacing w:before="0" w:after="0"/>
+        <w:rPr/>
+      </w:pPr>
+      <w:r>
+        <w:rPr>
+          <w:rFonts w:ascii="Courier New" w:hAnsi="Courier New"/>
+          <w:b w:val="false"/>
+          <w:i w:val="false"/>
+          <w:caps w:val="false"/>
+          <w:smallCaps w:val="false"/>
+          <w:color w:val="000000"/>
+          <w:spacing w:val="0"/>
+          <w:sz w:val="20"/>
+          <w:szCs w:val="20"/>
+        </w:rPr>
+        <w:tab/>
+        <w:tab/>
+        <w:tab/>
+        <w:tab/>
+        <w:t xml:space="preserve">list: </w:t>
+      </w:r>
+      <w:r>
+        <w:rPr>
+          <w:rFonts w:ascii="Courier New" w:hAnsi="Courier New"/>
+          <w:b w:val="false"/>
+          <w:i w:val="false"/>
+          <w:caps w:val="false"/>
+          <w:smallCaps w:val="false"/>
+          <w:color w:val="000000"/>
+          <w:spacing w:val="0"/>
+          <w:sz w:val="20"/>
+          <w:szCs w:val="20"/>
+        </w:rPr>
+        <w:t>[array of strings of ids]</w:t>
       </w:r>
     </w:p>
     <w:p>
@@ -3184,7 +3316,7 @@
     <w:qFormat/>
     <w:pPr>
       <w:widowControl/>
-      <w:overflowPunct w:val="false"/>
+      <w:overflowPunct w:val="true"/>
       <w:bidi w:val="0"/>
       <w:jc w:val="left"/>
     </w:pPr>

</xml_diff>